<commit_message>
Fix errors in AP doctype
</commit_message>
<xml_diff>
--- a/var/documents/AP.docx
+++ b/var/documents/AP.docx
@@ -1710,7 +1710,23 @@
                 <w:sz w:val="20"/>
                 <w:szCs w:val="20"/>
               </w:rPr>
-              <w:t>{{ etude.fraisDossier | nbrToLetters }} HT</w:t>
+              <w:t>{{ etude.fraisDossier | nbrToLetters</w:t>
+            </w:r>
+            <w:r>
+              <w:rPr>
+                <w:rFonts w:asciiTheme="minorHAnsi" w:hAnsiTheme="minorHAnsi"/>
+                <w:sz w:val="20"/>
+                <w:szCs w:val="20"/>
+              </w:rPr>
+              <w:t>(1)</w:t>
+            </w:r>
+            <w:r>
+              <w:rPr>
+                <w:rFonts w:asciiTheme="minorHAnsi" w:hAnsiTheme="minorHAnsi"/>
+                <w:sz w:val="20"/>
+                <w:szCs w:val="20"/>
+              </w:rPr>
+              <w:t xml:space="preserve"> }} HT</w:t>
             </w:r>
           </w:p>
         </w:tc>
@@ -1803,7 +1819,37 @@
                 <w:color w:val="FFFFFF" w:themeColor="background1"/>
                 <w:szCs w:val="20"/>
               </w:rPr>
-              <w:t xml:space="preserve">{{ etude.montantHT | nbrToLetters }} </w:t>
+              <w:t>{{ etude.montantHT | nbrToLetters</w:t>
+            </w:r>
+            <w:r>
+              <w:rPr>
+                <w:rFonts w:asciiTheme="minorHAnsi" w:hAnsiTheme="minorHAnsi"/>
+                <w:b/>
+                <w:bCs/>
+                <w:color w:val="FFFFFF" w:themeColor="background1"/>
+                <w:szCs w:val="20"/>
+              </w:rPr>
+              <w:t>(1)</w:t>
+            </w:r>
+            <w:r>
+              <w:rPr>
+                <w:rFonts w:asciiTheme="minorHAnsi" w:hAnsiTheme="minorHAnsi"/>
+                <w:b/>
+                <w:bCs/>
+                <w:color w:val="FFFFFF" w:themeColor="background1"/>
+                <w:szCs w:val="20"/>
+              </w:rPr>
+              <w:t xml:space="preserve"> }} </w:t>
+            </w:r>
+            <w:r>
+              <w:rPr>
+                <w:rFonts w:asciiTheme="minorHAnsi" w:hAnsiTheme="minorHAnsi"/>
+                <w:b/>
+                <w:bCs/>
+                <w:color w:val="FFFFFF" w:themeColor="background1"/>
+                <w:szCs w:val="20"/>
+              </w:rPr>
+              <w:t xml:space="preserve"> </w:t>
             </w:r>
             <w:r>
               <w:rPr>
@@ -1842,7 +1888,37 @@
                 <w:b/>
                 <w:bCs/>
               </w:rPr>
-              <w:t>TVA (20 %)</w:t>
+              <w:t>TVA ({{</w:t>
+            </w:r>
+            <w:r>
+              <w:rPr>
+                <w:rFonts w:asciiTheme="minorHAnsi" w:hAnsiTheme="minorHAnsi"/>
+                <w:b/>
+                <w:bCs/>
+                <w:color w:val="000000" w:themeColor="text1"/>
+                <w:szCs w:val="20"/>
+                <w:lang w:val="en-GB"/>
+              </w:rPr>
+              <w:t>param('tva')</w:t>
+            </w:r>
+            <w:r>
+              <w:rPr>
+                <w:rFonts w:asciiTheme="minorHAnsi" w:hAnsiTheme="minorHAnsi"/>
+                <w:b/>
+                <w:bCs/>
+                <w:color w:val="000000" w:themeColor="text1"/>
+                <w:szCs w:val="20"/>
+                <w:lang w:val="en-GB"/>
+              </w:rPr>
+              <w:t>*100}}</w:t>
+            </w:r>
+            <w:r>
+              <w:rPr>
+                <w:rFonts w:asciiTheme="minorHAnsi" w:hAnsiTheme="minorHAnsi"/>
+                <w:b/>
+                <w:bCs/>
+              </w:rPr>
+              <w:t xml:space="preserve"> %)</w:t>
             </w:r>
           </w:p>
         </w:tc>
@@ -1967,7 +2043,7 @@
                 <w:szCs w:val="24"/>
                 <w:lang w:val="en-GB"/>
               </w:rPr>
-              <w:t xml:space="preserve">etude.montantHT *  </w:t>
+              <w:t>(</w:t>
             </w:r>
             <w:r>
               <w:rPr>
@@ -1977,7 +2053,7 @@
                 <w:szCs w:val="24"/>
                 <w:lang w:val="en-GB"/>
               </w:rPr>
-              <w:t xml:space="preserve">(1 + </w:t>
+              <w:t xml:space="preserve">etude.montantHT *  </w:t>
             </w:r>
             <w:r>
               <w:rPr>
@@ -1987,7 +2063,7 @@
                 <w:szCs w:val="24"/>
                 <w:lang w:val="en-GB"/>
               </w:rPr>
-              <w:t>param('tva')</w:t>
+              <w:t>(1 + param('tva')</w:t>
             </w:r>
             <w:r>
               <w:rPr>
@@ -2007,7 +2083,27 @@
                 <w:szCs w:val="24"/>
                 <w:lang w:val="en-GB"/>
               </w:rPr>
-              <w:t xml:space="preserve"> | money }}  </w:t>
+              <w:t>) | money</w:t>
+            </w:r>
+            <w:r>
+              <w:rPr>
+                <w:rFonts w:asciiTheme="minorHAnsi" w:hAnsiTheme="minorHAnsi"/>
+                <w:b/>
+                <w:bCs/>
+                <w:szCs w:val="24"/>
+                <w:lang w:val="en-GB"/>
+              </w:rPr>
+              <w:t xml:space="preserve"> </w:t>
+            </w:r>
+            <w:r>
+              <w:rPr>
+                <w:rFonts w:asciiTheme="minorHAnsi" w:hAnsiTheme="minorHAnsi"/>
+                <w:b/>
+                <w:bCs/>
+                <w:szCs w:val="24"/>
+                <w:lang w:val="en-GB"/>
+              </w:rPr>
+              <w:t xml:space="preserve"> }}  </w:t>
             </w:r>
             <w:r>
               <w:rPr>
@@ -2061,6 +2157,15 @@
                 <w:bCs/>
                 <w:lang w:val="en-GB"/>
               </w:rPr>
+              <w:t>(</w:t>
+            </w:r>
+            <w:r>
+              <w:rPr>
+                <w:rFonts w:asciiTheme="minorHAnsi" w:hAnsiTheme="minorHAnsi"/>
+                <w:b/>
+                <w:bCs/>
+                <w:lang w:val="en-GB"/>
+              </w:rPr>
               <w:t xml:space="preserve">etude.montantHT * </w:t>
             </w:r>
             <w:r>
@@ -2071,7 +2176,7 @@
                 <w:szCs w:val="24"/>
                 <w:lang w:val="en-GB"/>
               </w:rPr>
-              <w:t xml:space="preserve">  (1 + param('tva')</w:t>
+              <w:t xml:space="preserve">  (1 + param('tva'</w:t>
             </w:r>
             <w:r>
               <w:rPr>
@@ -2081,16 +2186,26 @@
                 <w:szCs w:val="24"/>
                 <w:lang w:val="en-GB"/>
               </w:rPr>
-              <w:t>)</w:t>
-            </w:r>
-            <w:r>
-              <w:rPr>
-                <w:rFonts w:asciiTheme="minorHAnsi" w:hAnsiTheme="minorHAnsi"/>
-                <w:b/>
-                <w:bCs/>
+              <w:t xml:space="preserve">))) </w:t>
+            </w:r>
+            <w:r>
+              <w:rPr>
+                <w:rFonts w:asciiTheme="minorHAnsi" w:hAnsiTheme="minorHAnsi"/>
+                <w:b/>
+                <w:bCs/>
+                <w:szCs w:val="24"/>
                 <w:lang w:val="en-GB"/>
               </w:rPr>
-              <w:t xml:space="preserve"> | nbrToLetters }} TTC</w:t>
+              <w:t xml:space="preserve">| nbrToLetters(1) </w:t>
+            </w:r>
+            <w:r>
+              <w:rPr>
+                <w:rFonts w:asciiTheme="minorHAnsi" w:hAnsiTheme="minorHAnsi"/>
+                <w:b/>
+                <w:bCs/>
+                <w:lang w:val="en-GB"/>
+              </w:rPr>
+              <w:t>}} TTC</w:t>
             </w:r>
           </w:p>
         </w:tc>
@@ -2101,9 +2216,69 @@
         <w:jc w:val="both"/>
         <w:rPr>
           <w:rFonts w:cstheme="minorHAnsi"/>
-          <w:lang w:val="en-GB" w:eastAsia="ar-SA"/>
-        </w:rPr>
-      </w:pPr>
+          <w:lang w:val="fr-FR" w:eastAsia="ar-SA"/>
+        </w:rPr>
+      </w:pPr>
+      <w:r>
+        <w:rPr>
+          <w:rFonts w:cstheme="minorHAnsi"/>
+          <w:lang w:val="fr-FR" w:eastAsia="ar-SA"/>
+        </w:rPr>
+        <w:t>{# nbrToLetters s’applique au premier terme à gauche du |</w:t>
+      </w:r>
+      <w:r>
+        <w:rPr>
+          <w:rFonts w:cstheme="minorHAnsi"/>
+          <w:lang w:val="fr-FR" w:eastAsia="ar-SA"/>
+        </w:rPr>
+        <w:t>et ne prend pas en compte les opérateurs</w:t>
+      </w:r>
+      <w:r>
+        <w:rPr>
+          <w:rFonts w:cstheme="minorHAnsi"/>
+          <w:lang w:val="fr-FR" w:eastAsia="ar-SA"/>
+        </w:rPr>
+        <w:t xml:space="preserve">. </w:t>
+      </w:r>
+      <w:r>
+        <w:rPr>
+          <w:rFonts w:cstheme="minorHAnsi"/>
+          <w:lang w:val="fr-FR" w:eastAsia="ar-SA"/>
+        </w:rPr>
+        <w:t>Il est donc nécessaire de mettre des p</w:t>
+      </w:r>
+      <w:bookmarkStart w:id="3" w:name="_GoBack"/>
+      <w:bookmarkEnd w:id="3"/>
+      <w:r>
+        <w:rPr>
+          <w:rFonts w:cstheme="minorHAnsi"/>
+          <w:lang w:val="fr-FR" w:eastAsia="ar-SA"/>
+        </w:rPr>
+        <w:t>arenthèses autour des expressions pour éviter les erreurs.</w:t>
+      </w:r>
+    </w:p>
+    <w:p>
+      <w:pPr>
+        <w:jc w:val="both"/>
+        <w:rPr>
+          <w:rFonts w:cstheme="minorHAnsi"/>
+          <w:lang w:val="fr-FR" w:eastAsia="ar-SA"/>
+        </w:rPr>
+      </w:pPr>
+      <w:r>
+        <w:rPr>
+          <w:rFonts w:cstheme="minorHAnsi"/>
+          <w:lang w:val="fr-FR" w:eastAsia="ar-SA"/>
+        </w:rPr>
+        <w:t>nbrToLetters(1) fait comprendre au moteur de template que le nombre à passer en lettres est un montant en euros. Il va donc ajouter « euros » et « centimes » dans la conversion en lettre.</w:t>
+      </w:r>
+      <w:r>
+        <w:rPr>
+          <w:rFonts w:cstheme="minorHAnsi"/>
+          <w:lang w:val="fr-FR" w:eastAsia="ar-SA"/>
+        </w:rPr>
+        <w:t>#}</w:t>
+      </w:r>
     </w:p>
     <w:p>
       <w:pPr>
@@ -2316,7 +2491,7 @@
           <w:lang w:val="fr-FR"/>
         </w:rPr>
       </w:pPr>
-      <w:bookmarkStart w:id="3" w:name="_Toc372543020"/>
+      <w:bookmarkStart w:id="4" w:name="_Toc372543020"/>
       <w:r>
         <w:rPr>
           <w:lang w:val="fr-FR"/>
@@ -2324,7 +2499,7 @@
         <w:lastRenderedPageBreak/>
         <w:t>SUIVI CONTRACTUEL</w:t>
       </w:r>
-      <w:bookmarkEnd w:id="3"/>
+      <w:bookmarkEnd w:id="4"/>
     </w:p>
     <w:p>
       <w:pPr>
@@ -2350,14 +2525,14 @@
           <w:lang w:val="fr-FR"/>
         </w:rPr>
       </w:pPr>
-      <w:bookmarkStart w:id="4" w:name="_Toc372543021"/>
+      <w:bookmarkStart w:id="5" w:name="_Toc372543021"/>
       <w:r>
         <w:rPr>
           <w:lang w:val="fr-FR"/>
         </w:rPr>
         <w:t>PRIX ET ECHEANCIER DE FACTURATION</w:t>
       </w:r>
-      <w:bookmarkEnd w:id="4"/>
+      <w:bookmarkEnd w:id="5"/>
     </w:p>
     <w:p>
       <w:pPr>
@@ -2718,16 +2893,7 @@
                 <w:noProof/>
                 <w:lang w:val="en-GB"/>
               </w:rPr>
-              <w:t>param('t</w:t>
-            </w:r>
-            <w:bookmarkStart w:id="5" w:name="_GoBack"/>
-            <w:bookmarkEnd w:id="5"/>
-            <w:r>
-              <w:rPr>
-                <w:noProof/>
-                <w:lang w:val="en-GB"/>
-              </w:rPr>
-              <w:t>va</w:t>
+              <w:t>param('tva</w:t>
             </w:r>
             <w:r>
               <w:rPr>
@@ -2897,16 +3063,7 @@
                 <w:bCs/>
                 <w:lang w:val="en-GB"/>
               </w:rPr>
-              <w:t xml:space="preserve"> </w:t>
-            </w:r>
-            <w:r>
-              <w:rPr>
-                <w:rFonts w:cstheme="minorHAnsi"/>
-                <w:b/>
-                <w:bCs/>
-                <w:lang w:val="en-GB"/>
-              </w:rPr>
-              <w:t>param('tva')</w:t>
+              <w:t xml:space="preserve"> param('tva')</w:t>
             </w:r>
             <w:r>
               <w:rPr>

</xml_diff>